<commit_message>
Process creating report 1
New documentation for report
</commit_message>
<xml_diff>
--- a/Анализ предметной области.docx
+++ b/Анализ предметной области.docx
@@ -7,7 +7,7 @@
         <w:pStyle w:val="a3"/>
         <w:numPr>
           <w:ilvl w:val="0"/>
-          <w:numId w:val="6"/>
+          <w:numId w:val="13"/>
         </w:numPr>
         <w:ind w:left="0" w:firstLine="709"/>
         <w:jc w:val="center"/>
@@ -23,36 +23,155 @@
       </w:r>
     </w:p>
     <w:p>
-      <w:pPr>
-        <w:ind w:firstLine="709"/>
-      </w:pPr>
       <w:bookmarkStart w:id="0" w:name="_Toc451460708"/>
       <w:r>
+        <w:t>На</w:t>
+      </w:r>
+      <w:r>
+        <w:t xml:space="preserve"> </w:t>
+      </w:r>
+      <w:r>
+        <w:t>сегодняшний</w:t>
+      </w:r>
+      <w:r>
+        <w:t xml:space="preserve"> </w:t>
+      </w:r>
+      <w:r>
+        <w:t>день</w:t>
+      </w:r>
+      <w:r>
+        <w:t xml:space="preserve"> </w:t>
+      </w:r>
+      <w:r>
+        <w:t>в</w:t>
+      </w:r>
+      <w:r>
+        <w:t xml:space="preserve"> </w:t>
+      </w:r>
+      <w:r>
+        <w:t>разных</w:t>
+      </w:r>
+      <w:r>
+        <w:t xml:space="preserve"> </w:t>
+      </w:r>
+      <w:r>
+        <w:t>сферах</w:t>
+      </w:r>
+      <w:r>
+        <w:t xml:space="preserve"> </w:t>
+      </w:r>
+      <w:r>
+        <w:t>деятельности</w:t>
+      </w:r>
+      <w:r>
+        <w:t xml:space="preserve"> </w:t>
+      </w:r>
+      <w:r>
+        <w:t>люди</w:t>
+      </w:r>
+      <w:r>
+        <w:t xml:space="preserve"> </w:t>
+      </w:r>
+      <w:r>
+        <w:t>всё больше</w:t>
+      </w:r>
+      <w:r>
+        <w:t xml:space="preserve"> </w:t>
+      </w:r>
+      <w:r>
+        <w:t>нуждаются</w:t>
+      </w:r>
+      <w:r>
+        <w:t xml:space="preserve"> </w:t>
+      </w:r>
+      <w:r>
+        <w:t>в</w:t>
+      </w:r>
+      <w:r>
+        <w:t xml:space="preserve"> </w:t>
+      </w:r>
+      <w:r>
+        <w:t>средствах,</w:t>
+      </w:r>
+      <w:r>
+        <w:t xml:space="preserve"> </w:t>
+      </w:r>
+      <w:r>
+        <w:t>позволяющих</w:t>
+      </w:r>
+      <w:r>
+        <w:t xml:space="preserve"> </w:t>
+      </w:r>
+      <w:r>
+        <w:t>быстро</w:t>
+      </w:r>
+      <w:r>
+        <w:t xml:space="preserve"> </w:t>
+      </w:r>
+      <w:r>
+        <w:t>и</w:t>
+      </w:r>
+      <w:r>
+        <w:t xml:space="preserve"> </w:t>
+      </w:r>
+      <w:r>
+        <w:t>безошибочно перерабатывать</w:t>
+      </w:r>
+      <w:r>
+        <w:t xml:space="preserve"> </w:t>
+      </w:r>
+      <w:r>
+        <w:t>большое</w:t>
+      </w:r>
+      <w:r>
+        <w:t xml:space="preserve"> </w:t>
+      </w:r>
+      <w:r>
+        <w:t>количество</w:t>
+      </w:r>
+      <w:r>
+        <w:t xml:space="preserve"> </w:t>
+      </w:r>
+      <w:r>
+        <w:t>информации.</w:t>
+      </w:r>
+      <w:r>
+        <w:t xml:space="preserve"> </w:t>
+      </w:r>
+      <w:r>
+        <w:t>Применение</w:t>
+      </w:r>
+      <w:r>
+        <w:t xml:space="preserve"> </w:t>
+      </w:r>
+      <w:r>
+        <w:t>таких средств позволяет существенно снизить затраты и повысить эффективность</w:t>
+      </w:r>
+      <w:r>
+        <w:t xml:space="preserve"> </w:t>
+      </w:r>
+      <w:r>
+        <w:t>работы.</w:t>
+      </w:r>
+    </w:p>
+    <w:p>
+      <w:r>
         <w:t>Создание базы данных пиццерии - это очень удобное решение для оптимизации работы и управления заведением.</w:t>
       </w:r>
       <w:bookmarkEnd w:id="0"/>
     </w:p>
     <w:p>
-      <w:pPr>
-        <w:ind w:firstLine="709"/>
-      </w:pPr>
       <w:r>
         <w:t>В базе данных необходимо обеспечить хранение и обработку информации о следующих объектах: работники, продукты, меню, заказы.</w:t>
       </w:r>
     </w:p>
     <w:p>
-      <w:pPr>
-        <w:ind w:firstLine="709"/>
-      </w:pPr>
       <w:bookmarkStart w:id="1" w:name="_Toc451460710"/>
       <w:r>
         <w:t>Ведение учета продуктов состоит в следующем: предоставление перечня продуктов, их расчет расхода в течении дня, недели, месяца; формирование остатков продуктов на указанную дату в хранилище.</w:t>
       </w:r>
     </w:p>
     <w:p>
-      <w:pPr>
-        <w:ind w:firstLine="709"/>
-      </w:pPr>
       <w:r>
         <w:t>Приложение</w:t>
       </w:r>
@@ -61,9 +180,6 @@
       </w:r>
     </w:p>
     <w:p>
-      <w:pPr>
-        <w:ind w:firstLine="709"/>
-      </w:pPr>
       <w:r>
         <w:t>Разрабатываемой</w:t>
       </w:r>
@@ -76,9 +192,6 @@
       </w:r>
     </w:p>
     <w:p>
-      <w:pPr>
-        <w:ind w:firstLine="709"/>
-      </w:pPr>
       <w:r>
         <w:t xml:space="preserve">В базе данных будет хранится информация о следующих </w:t>
       </w:r>
@@ -222,6 +335,7 @@
         <w:ind w:left="0" w:firstLine="709"/>
       </w:pPr>
       <w:r>
+        <w:lastRenderedPageBreak/>
         <w:t xml:space="preserve">Оклад: </w:t>
       </w:r>
       <w:r>
@@ -276,7 +390,6 @@
         <w:ind w:left="0" w:firstLine="709"/>
       </w:pPr>
       <w:r>
-        <w:lastRenderedPageBreak/>
         <w:t>Блюда:</w:t>
       </w:r>
     </w:p>
@@ -405,19 +518,6 @@
       </w:pPr>
       <w:r>
         <w:t>Категория: принимает одно из допустимых значений «Первое», «Второе», «Десерт», «Пицца».</w:t>
-      </w:r>
-    </w:p>
-    <w:p>
-      <w:pPr>
-        <w:pStyle w:val="a3"/>
-        <w:numPr>
-          <w:ilvl w:val="0"/>
-          <w:numId w:val="2"/>
-        </w:numPr>
-        <w:ind w:left="0" w:firstLine="709"/>
-      </w:pPr>
-      <w:r>
-        <w:t>Наличие: логическое значение, обозначает, доступно ли блюдо для заказа.</w:t>
       </w:r>
     </w:p>
     <w:p>
@@ -637,6 +737,7 @@
         <w:ind w:left="0" w:firstLine="709"/>
       </w:pPr>
       <w:r>
+        <w:lastRenderedPageBreak/>
         <w:t>Номер</w:t>
       </w:r>
       <w:r>
@@ -675,7 +776,6 @@
         <w:ind w:left="0" w:firstLine="709"/>
       </w:pPr>
       <w:r>
-        <w:lastRenderedPageBreak/>
         <w:t>Имя заказчика: текст</w:t>
       </w:r>
       <w:r>
@@ -723,9 +823,6 @@
         <w:ind w:left="0" w:firstLine="709"/>
       </w:pPr>
       <w:r>
-        <w:rPr>
-          <w:color w:val="auto"/>
-        </w:rPr>
         <w:t>Адрес: текст 100, в случае, когда заказ сделан по телефону, и нужна доставка еды курьером.</w:t>
       </w:r>
     </w:p>
@@ -823,21 +920,10 @@
           <w:ilvl w:val="0"/>
           <w:numId w:val="12"/>
         </w:numPr>
-      </w:pPr>
-      <w:r>
-        <w:t xml:space="preserve">Номер </w:t>
-      </w:r>
-      <w:r>
-        <w:t>карты</w:t>
-      </w:r>
-      <w:r>
-        <w:t xml:space="preserve">: </w:t>
-      </w:r>
-      <w:r>
-        <w:t>целое число, уникальное, 7 цифр</w:t>
-      </w:r>
-      <w:r>
-        <w:t>.</w:t>
+        <w:ind w:left="0" w:firstLine="709"/>
+      </w:pPr>
+      <w:r>
+        <w:t>Номер карты: целое число, уникальное, 7 цифр.</w:t>
       </w:r>
     </w:p>
     <w:p>
@@ -850,13 +936,7 @@
         <w:ind w:left="0" w:firstLine="709"/>
       </w:pPr>
       <w:r>
-        <w:t>ФИО</w:t>
-      </w:r>
-      <w:r>
-        <w:t>: текст, 30 символов</w:t>
-      </w:r>
-      <w:r>
-        <w:t>.</w:t>
+        <w:t>ФИО: текст, 30 символов.</w:t>
       </w:r>
     </w:p>
     <w:p>
@@ -869,16 +949,7 @@
         <w:ind w:left="0" w:firstLine="709"/>
       </w:pPr>
       <w:r>
-        <w:t>Адрес</w:t>
-      </w:r>
-      <w:r>
-        <w:t>: текст</w:t>
-      </w:r>
-      <w:r>
-        <w:t>, 150</w:t>
-      </w:r>
-      <w:r>
-        <w:t xml:space="preserve"> символов.</w:t>
+        <w:t>Адрес: текст, 150 символов.</w:t>
       </w:r>
     </w:p>
     <w:p>
@@ -891,24 +962,10 @@
         <w:ind w:left="0" w:firstLine="709"/>
       </w:pPr>
       <w:r>
-        <w:t>Скидка в процентах</w:t>
-      </w:r>
-      <w:r>
-        <w:t xml:space="preserve">: </w:t>
-      </w:r>
-      <w:r>
-        <w:t>целое число, 2 символа.</w:t>
-      </w:r>
-    </w:p>
-    <w:p>
-      <w:pPr>
-        <w:ind w:firstLine="0"/>
-      </w:pPr>
-    </w:p>
-    <w:p>
-      <w:pPr>
-        <w:ind w:firstLine="0"/>
-      </w:pPr>
+        <w:t>Скидка в процентах: целое число, 2 символа.</w:t>
+      </w:r>
+    </w:p>
+    <w:p>
       <w:r>
         <w:t xml:space="preserve">К системе будет </w:t>
       </w:r>
@@ -920,9 +977,6 @@
       </w:r>
     </w:p>
     <w:p>
-      <w:pPr>
-        <w:ind w:firstLine="709"/>
-      </w:pPr>
       <w:r>
         <w:t>Доступные действия для администратора:</w:t>
       </w:r>
@@ -993,9 +1047,6 @@
       </w:r>
     </w:p>
     <w:p>
-      <w:pPr>
-        <w:ind w:firstLine="709"/>
-      </w:pPr>
       <w:r>
         <w:t>Доступные действия для администратора официанта:</w:t>
       </w:r>
@@ -1023,6 +1074,7 @@
         <w:ind w:left="0" w:firstLine="709"/>
       </w:pPr>
       <w:r>
+        <w:lastRenderedPageBreak/>
         <w:t>Изменение информации определенного заказа.</w:t>
       </w:r>
     </w:p>
@@ -1049,14 +1101,10 @@
         <w:ind w:left="0" w:firstLine="709"/>
       </w:pPr>
       <w:r>
-        <w:lastRenderedPageBreak/>
         <w:t>Добавление карты постоянного клиента.</w:t>
       </w:r>
     </w:p>
     <w:p>
-      <w:pPr>
-        <w:ind w:firstLine="709"/>
-      </w:pPr>
       <w:r>
         <w:t>Доступные действия для администратора официанта работника кухни:</w:t>
       </w:r>
@@ -1101,9 +1149,6 @@
       </w:r>
     </w:p>
     <w:p>
-      <w:pPr>
-        <w:ind w:firstLine="709"/>
-      </w:pPr>
       <w:r>
         <w:t>В программе должны бать реализованы следующие функции:</w:t>
       </w:r>
@@ -1207,20 +1252,11 @@
           <w:numId w:val="10"/>
         </w:numPr>
         <w:ind w:left="0" w:firstLine="709"/>
-        <w:rPr>
-          <w:color w:val="auto"/>
-        </w:rPr>
-      </w:pPr>
-      <w:r>
-        <w:rPr>
-          <w:color w:val="auto"/>
-        </w:rPr>
+      </w:pPr>
+      <w:r>
         <w:t>Статистические вычисления</w:t>
       </w:r>
       <w:r>
-        <w:rPr>
-          <w:color w:val="auto"/>
-        </w:rPr>
         <w:t xml:space="preserve"> об количестве проданных блюд всего и определенных, за определенные периоды, и вычисление полученной прибыли.</w:t>
       </w:r>
     </w:p>
@@ -1258,32 +1294,17 @@
           <w:numId w:val="10"/>
         </w:numPr>
         <w:ind w:left="0" w:firstLine="709"/>
-        <w:rPr>
-          <w:color w:val="auto"/>
-        </w:rPr>
-      </w:pPr>
-      <w:r>
-        <w:rPr>
-          <w:color w:val="auto"/>
-        </w:rPr>
+      </w:pPr>
+      <w:r>
         <w:t>Возможность</w:t>
       </w:r>
       <w:r>
-        <w:rPr>
-          <w:color w:val="auto"/>
-        </w:rPr>
         <w:t xml:space="preserve"> полного</w:t>
       </w:r>
       <w:r>
-        <w:rPr>
-          <w:color w:val="auto"/>
-        </w:rPr>
         <w:t xml:space="preserve"> удаления блюд и напитков</w:t>
       </w:r>
       <w:r>
-        <w:rPr>
-          <w:color w:val="auto"/>
-        </w:rPr>
         <w:t>, без возможности восстановления.</w:t>
       </w:r>
     </w:p>
@@ -1339,9 +1360,6 @@
       </w:r>
     </w:p>
     <w:p>
-      <w:pPr>
-        <w:ind w:firstLine="709"/>
-      </w:pPr>
       <w:r>
         <w:t>В базе данных необходимо контролировать следующую информацию</w:t>
       </w:r>
@@ -1398,6 +1416,7 @@
         <w:ind w:left="0" w:firstLine="709"/>
       </w:pPr>
       <w:r>
+        <w:lastRenderedPageBreak/>
         <w:t>Невозможно создать два идентичных пункта меню.</w:t>
       </w:r>
     </w:p>
@@ -1411,21 +1430,12 @@
         <w:ind w:left="0" w:firstLine="709"/>
       </w:pPr>
       <w:r>
-        <w:rPr>
-          <w:color w:val="auto"/>
-        </w:rPr>
         <w:t>Невозможно продать блюдо</w:t>
       </w:r>
       <w:r>
-        <w:rPr>
-          <w:color w:val="auto"/>
-        </w:rPr>
         <w:t>,</w:t>
       </w:r>
       <w:r>
-        <w:rPr>
-          <w:color w:val="auto"/>
-        </w:rPr>
         <w:t xml:space="preserve"> которого нет в наличии.</w:t>
       </w:r>
     </w:p>
@@ -1439,64 +1449,36 @@
         <w:ind w:left="0" w:firstLine="709"/>
       </w:pPr>
       <w:r>
-        <w:rPr>
-          <w:color w:val="auto"/>
-        </w:rPr>
-        <w:lastRenderedPageBreak/>
         <w:t xml:space="preserve"> Должны производиться проверка наличия продуктов в достаточном количестве.</w:t>
       </w:r>
     </w:p>
     <w:p>
       <w:pPr>
         <w:pStyle w:val="a3"/>
-        <w:ind w:left="0" w:firstLine="709"/>
-        <w:rPr>
-          <w:color w:val="auto"/>
-        </w:rPr>
-      </w:pPr>
-      <w:r>
-        <w:rPr>
-          <w:color w:val="auto"/>
-        </w:rPr>
+        <w:ind w:left="0"/>
+      </w:pPr>
+      <w:r>
         <w:t>В программе должна отправляться на печать следующая информация: чек, статистика за определенный период, список меню.</w:t>
       </w:r>
     </w:p>
     <w:p>
       <w:pPr>
         <w:pStyle w:val="a3"/>
-        <w:ind w:left="0" w:firstLine="709"/>
-        <w:rPr>
-          <w:color w:val="auto"/>
-        </w:rPr>
-      </w:pPr>
-      <w:r>
-        <w:rPr>
-          <w:color w:val="auto"/>
-        </w:rPr>
+        <w:ind w:left="0"/>
+      </w:pPr>
+      <w:r>
         <w:t>Строки в таблицах будут</w:t>
       </w:r>
       <w:r>
-        <w:rPr>
-          <w:color w:val="auto"/>
-        </w:rPr>
         <w:t xml:space="preserve"> приблизительно</w:t>
       </w:r>
       <w:r>
-        <w:rPr>
-          <w:color w:val="auto"/>
-        </w:rPr>
         <w:t xml:space="preserve"> в таком количестве: </w:t>
       </w:r>
       <w:r>
-        <w:rPr>
-          <w:color w:val="auto"/>
-        </w:rPr>
         <w:t xml:space="preserve">сотрудники - 30, блюда </w:t>
       </w:r>
       <w:r>
-        <w:rPr>
-          <w:color w:val="auto"/>
-        </w:rPr>
         <w:softHyphen/>
         <w:t>– 50, столы – 20, график работы работниками будет задаваться администраторами, при зачислении на работу, позже может редактироваться.</w:t>
       </w:r>
@@ -1504,13 +1486,60 @@
     <w:p>
       <w:pPr>
         <w:pStyle w:val="a3"/>
-        <w:ind w:left="0" w:firstLine="709"/>
+        <w:ind w:left="0"/>
       </w:pPr>
       <w:r>
         <w:t xml:space="preserve">Отредактировать уже созданный </w:t>
       </w:r>
       <w:r>
         <w:t>заказ можно, но с определенными ограничениями: нельзя отменять заказанные блюда, если заказ уже в статусе «готовиться», можно только добавить блюда, также для заказов, которые находятся в статусе «Доставляется» нельзя изменять информацию. Изменить информацию заказа может любой официант.</w:t>
+      </w:r>
+    </w:p>
+    <w:p>
+      <w:pPr>
+        <w:pStyle w:val="a3"/>
+        <w:ind w:left="0"/>
+      </w:pPr>
+      <w:r>
+        <w:t>Заключительным шагом является установление соответствия между сущностями, характеристиками предметной области, отношениями</w:t>
+      </w:r>
+      <w:r>
+        <w:t xml:space="preserve"> </w:t>
+      </w:r>
+      <w:bookmarkStart w:id="2" w:name="_GoBack"/>
+      <w:bookmarkEnd w:id="2"/>
+      <w:r>
+        <w:t>и</w:t>
+      </w:r>
+      <w:r>
+        <w:t xml:space="preserve"> </w:t>
+      </w:r>
+      <w:r>
+        <w:t>атрибутами</w:t>
+      </w:r>
+      <w:r>
+        <w:t xml:space="preserve"> </w:t>
+      </w:r>
+      <w:r>
+        <w:t>в</w:t>
+      </w:r>
+      <w:r>
+        <w:t xml:space="preserve"> </w:t>
+      </w:r>
+      <w:r>
+        <w:t>нотации</w:t>
+      </w:r>
+      <w:r>
+        <w:t xml:space="preserve"> </w:t>
+      </w:r>
+      <w:r>
+        <w:t>выбранной</w:t>
+      </w:r>
+      <w:r>
+        <w:t xml:space="preserve"> </w:t>
+      </w:r>
+      <w:r>
+        <w:t>СУБД.</w:t>
       </w:r>
     </w:p>
     <w:sectPr>
@@ -1906,6 +1935,95 @@
     </w:lvl>
   </w:abstractNum>
   <w:abstractNum w:abstractNumId="4" w15:restartNumberingAfterBreak="0">
+    <w:nsid w:val="37FD1680"/>
+    <w:multiLevelType w:val="hybridMultilevel"/>
+    <w:tmpl w:val="B0C4D944"/>
+    <w:lvl w:ilvl="0" w:tplc="981020C6">
+      <w:start w:val="1"/>
+      <w:numFmt w:val="decimal"/>
+      <w:lvlText w:val="%1"/>
+      <w:lvlJc w:val="left"/>
+      <w:pPr>
+        <w:ind w:left="1069" w:hanging="360"/>
+      </w:pPr>
+      <w:rPr>
+        <w:rFonts w:hint="default"/>
+      </w:rPr>
+    </w:lvl>
+    <w:lvl w:ilvl="1" w:tplc="04190019" w:tentative="1">
+      <w:start w:val="1"/>
+      <w:numFmt w:val="lowerLetter"/>
+      <w:lvlText w:val="%2."/>
+      <w:lvlJc w:val="left"/>
+      <w:pPr>
+        <w:ind w:left="1789" w:hanging="360"/>
+      </w:pPr>
+    </w:lvl>
+    <w:lvl w:ilvl="2" w:tplc="0419001B" w:tentative="1">
+      <w:start w:val="1"/>
+      <w:numFmt w:val="lowerRoman"/>
+      <w:lvlText w:val="%3."/>
+      <w:lvlJc w:val="right"/>
+      <w:pPr>
+        <w:ind w:left="2509" w:hanging="180"/>
+      </w:pPr>
+    </w:lvl>
+    <w:lvl w:ilvl="3" w:tplc="0419000F" w:tentative="1">
+      <w:start w:val="1"/>
+      <w:numFmt w:val="decimal"/>
+      <w:lvlText w:val="%4."/>
+      <w:lvlJc w:val="left"/>
+      <w:pPr>
+        <w:ind w:left="3229" w:hanging="360"/>
+      </w:pPr>
+    </w:lvl>
+    <w:lvl w:ilvl="4" w:tplc="04190019" w:tentative="1">
+      <w:start w:val="1"/>
+      <w:numFmt w:val="lowerLetter"/>
+      <w:lvlText w:val="%5."/>
+      <w:lvlJc w:val="left"/>
+      <w:pPr>
+        <w:ind w:left="3949" w:hanging="360"/>
+      </w:pPr>
+    </w:lvl>
+    <w:lvl w:ilvl="5" w:tplc="0419001B" w:tentative="1">
+      <w:start w:val="1"/>
+      <w:numFmt w:val="lowerRoman"/>
+      <w:lvlText w:val="%6."/>
+      <w:lvlJc w:val="right"/>
+      <w:pPr>
+        <w:ind w:left="4669" w:hanging="180"/>
+      </w:pPr>
+    </w:lvl>
+    <w:lvl w:ilvl="6" w:tplc="0419000F" w:tentative="1">
+      <w:start w:val="1"/>
+      <w:numFmt w:val="decimal"/>
+      <w:lvlText w:val="%7."/>
+      <w:lvlJc w:val="left"/>
+      <w:pPr>
+        <w:ind w:left="5389" w:hanging="360"/>
+      </w:pPr>
+    </w:lvl>
+    <w:lvl w:ilvl="7" w:tplc="04190019" w:tentative="1">
+      <w:start w:val="1"/>
+      <w:numFmt w:val="lowerLetter"/>
+      <w:lvlText w:val="%8."/>
+      <w:lvlJc w:val="left"/>
+      <w:pPr>
+        <w:ind w:left="6109" w:hanging="360"/>
+      </w:pPr>
+    </w:lvl>
+    <w:lvl w:ilvl="8" w:tplc="0419001B" w:tentative="1">
+      <w:start w:val="1"/>
+      <w:numFmt w:val="lowerRoman"/>
+      <w:lvlText w:val="%9."/>
+      <w:lvlJc w:val="right"/>
+      <w:pPr>
+        <w:ind w:left="6829" w:hanging="180"/>
+      </w:pPr>
+    </w:lvl>
+  </w:abstractNum>
+  <w:abstractNum w:abstractNumId="5" w15:restartNumberingAfterBreak="0">
     <w:nsid w:val="394A026B"/>
     <w:multiLevelType w:val="hybridMultilevel"/>
     <w:tmpl w:val="CC0A3332"/>
@@ -2018,7 +2136,7 @@
       </w:rPr>
     </w:lvl>
   </w:abstractNum>
-  <w:abstractNum w:abstractNumId="5" w15:restartNumberingAfterBreak="0">
+  <w:abstractNum w:abstractNumId="6" w15:restartNumberingAfterBreak="0">
     <w:nsid w:val="51613364"/>
     <w:multiLevelType w:val="multilevel"/>
     <w:tmpl w:val="04190021"/>
@@ -2131,7 +2249,7 @@
       </w:rPr>
     </w:lvl>
   </w:abstractNum>
-  <w:abstractNum w:abstractNumId="6" w15:restartNumberingAfterBreak="0">
+  <w:abstractNum w:abstractNumId="7" w15:restartNumberingAfterBreak="0">
     <w:nsid w:val="5D640EBC"/>
     <w:multiLevelType w:val="multilevel"/>
     <w:tmpl w:val="04190021"/>
@@ -2244,7 +2362,7 @@
       </w:rPr>
     </w:lvl>
   </w:abstractNum>
-  <w:abstractNum w:abstractNumId="7" w15:restartNumberingAfterBreak="0">
+  <w:abstractNum w:abstractNumId="8" w15:restartNumberingAfterBreak="0">
     <w:nsid w:val="60D46C11"/>
     <w:multiLevelType w:val="hybridMultilevel"/>
     <w:tmpl w:val="DD78BF66"/>
@@ -2333,7 +2451,7 @@
       </w:pPr>
     </w:lvl>
   </w:abstractNum>
-  <w:abstractNum w:abstractNumId="8" w15:restartNumberingAfterBreak="0">
+  <w:abstractNum w:abstractNumId="9" w15:restartNumberingAfterBreak="0">
     <w:nsid w:val="660F0FE2"/>
     <w:multiLevelType w:val="hybridMultilevel"/>
     <w:tmpl w:val="DD78BF66"/>
@@ -2422,7 +2540,7 @@
       </w:pPr>
     </w:lvl>
   </w:abstractNum>
-  <w:abstractNum w:abstractNumId="9" w15:restartNumberingAfterBreak="0">
+  <w:abstractNum w:abstractNumId="10" w15:restartNumberingAfterBreak="0">
     <w:nsid w:val="6861131D"/>
     <w:multiLevelType w:val="hybridMultilevel"/>
     <w:tmpl w:val="9426EEAA"/>
@@ -2511,7 +2629,7 @@
       </w:pPr>
     </w:lvl>
   </w:abstractNum>
-  <w:abstractNum w:abstractNumId="10" w15:restartNumberingAfterBreak="0">
+  <w:abstractNum w:abstractNumId="11" w15:restartNumberingAfterBreak="0">
     <w:nsid w:val="690D707E"/>
     <w:multiLevelType w:val="hybridMultilevel"/>
     <w:tmpl w:val="06206822"/>
@@ -2600,7 +2718,7 @@
       </w:pPr>
     </w:lvl>
   </w:abstractNum>
-  <w:abstractNum w:abstractNumId="11" w15:restartNumberingAfterBreak="0">
+  <w:abstractNum w:abstractNumId="12" w15:restartNumberingAfterBreak="0">
     <w:nsid w:val="7C5D438A"/>
     <w:multiLevelType w:val="hybridMultilevel"/>
     <w:tmpl w:val="E6F62C48"/>
@@ -2690,28 +2808,28 @@
     </w:lvl>
   </w:abstractNum>
   <w:num w:numId="1">
-    <w:abstractNumId w:val="7"/>
+    <w:abstractNumId w:val="8"/>
   </w:num>
   <w:num w:numId="2">
     <w:abstractNumId w:val="1"/>
   </w:num>
   <w:num w:numId="3">
-    <w:abstractNumId w:val="8"/>
+    <w:abstractNumId w:val="9"/>
   </w:num>
   <w:num w:numId="4">
     <w:abstractNumId w:val="2"/>
   </w:num>
   <w:num w:numId="5">
+    <w:abstractNumId w:val="11"/>
+  </w:num>
+  <w:num w:numId="6">
     <w:abstractNumId w:val="10"/>
   </w:num>
-  <w:num w:numId="6">
-    <w:abstractNumId w:val="9"/>
-  </w:num>
   <w:num w:numId="7">
-    <w:abstractNumId w:val="4"/>
+    <w:abstractNumId w:val="5"/>
   </w:num>
   <w:num w:numId="8">
-    <w:abstractNumId w:val="5"/>
+    <w:abstractNumId w:val="6"/>
   </w:num>
   <w:num w:numId="9">
     <w:abstractNumId w:val="3"/>
@@ -2720,10 +2838,13 @@
     <w:abstractNumId w:val="0"/>
   </w:num>
   <w:num w:numId="11">
-    <w:abstractNumId w:val="6"/>
+    <w:abstractNumId w:val="7"/>
   </w:num>
   <w:num w:numId="12">
-    <w:abstractNumId w:val="11"/>
+    <w:abstractNumId w:val="12"/>
+  </w:num>
+  <w:num w:numId="13">
+    <w:abstractNumId w:val="4"/>
   </w:num>
 </w:numbering>
 </file>
@@ -3122,10 +3243,10 @@
     <w:name w:val="Normal"/>
     <w:autoRedefine/>
     <w:qFormat/>
-    <w:rsid w:val="001A4DEF"/>
+    <w:rsid w:val="008B6C2C"/>
     <w:pPr>
       <w:spacing w:after="0" w:line="360" w:lineRule="auto"/>
-      <w:ind w:firstLine="708"/>
+      <w:ind w:firstLine="709"/>
       <w:jc w:val="both"/>
     </w:pPr>
     <w:rPr>
@@ -3139,7 +3260,6 @@
   <w:style w:type="character" w:default="1" w:styleId="a0">
     <w:name w:val="Default Paragraph Font"/>
     <w:uiPriority w:val="1"/>
-    <w:semiHidden/>
     <w:unhideWhenUsed/>
   </w:style>
   <w:style w:type="table" w:default="1" w:styleId="a1">
@@ -3443,7 +3563,7 @@
 </file>
 
 <file path=customXml/itemProps1.xml><?xml version="1.0" encoding="utf-8"?>
-<ds:datastoreItem xmlns:ds="http://schemas.openxmlformats.org/officeDocument/2006/customXml" ds:itemID="{B7A50A74-2D45-4C49-9EC5-90DAE1DC27D6}">
+<ds:datastoreItem xmlns:ds="http://schemas.openxmlformats.org/officeDocument/2006/customXml" ds:itemID="{CA6643A4-8C8A-41C1-8049-A16042111195}">
   <ds:schemaRefs>
     <ds:schemaRef ds:uri="http://schemas.openxmlformats.org/officeDocument/2006/bibliography"/>
   </ds:schemaRefs>

</xml_diff>